<commit_message>
Przeniesienie ćwiczenia 6 do katalogu 6
</commit_message>
<xml_diff>
--- a/Ksiazka/Cw05/PiWDP05 Petle.docx
+++ b/Ksiazka/Cw05/PiWDP05 Petle.docx
@@ -466,7 +466,7 @@
                 <w:sz w:val="32"/>
                 <w:szCs w:val="32"/>
               </w:rPr>
-              <w:t>4</w:t>
+              <w:t>5</w:t>
             </w:r>
           </w:p>
         </w:tc>
@@ -1040,19 +1040,7 @@
               <w:rPr>
                 <w:b/>
               </w:rPr>
-              <w:t>LABORATORYJNE STANOWISKO BADA</w:t>
-            </w:r>
-            <w:r>
-              <w:rPr>
-                <w:b/>
-              </w:rPr>
-              <w:t>W</w:t>
-            </w:r>
-            <w:r>
-              <w:rPr>
-                <w:b/>
-              </w:rPr>
-              <w:t>CZE</w:t>
+              <w:t>LABORATORYJNE STANOWISKO BADAWCZE</w:t>
             </w:r>
             <w:r>
               <w:fldChar w:fldCharType="end"/>
@@ -3737,7 +3725,7 @@
                 <v:shape id="_x0000_i1025" type="#_x0000_t75" style="width:93.9pt;height:83.5pt" o:ole="">
                   <v:imagedata r:id="rId16" o:title=""/>
                 </v:shape>
-                <o:OLEObject Type="Embed" ProgID="PBrush" ShapeID="_x0000_i1025" DrawAspect="Content" ObjectID="_1547153007" r:id="rId17"/>
+                <o:OLEObject Type="Embed" ProgID="PBrush" ShapeID="_x0000_i1025" DrawAspect="Content" ObjectID="_1550253594" r:id="rId17"/>
               </w:object>
             </w:r>
           </w:p>
@@ -7492,7 +7480,7 @@
                 <v:shape id="_x0000_i1026" type="#_x0000_t75" style="width:243.65pt;height:84.1pt" o:ole="">
                   <v:imagedata r:id="rId37" o:title=""/>
                 </v:shape>
-                <o:OLEObject Type="Embed" ProgID="PBrush" ShapeID="_x0000_i1026" DrawAspect="Content" ObjectID="_1547153008" r:id="rId38"/>
+                <o:OLEObject Type="Embed" ProgID="PBrush" ShapeID="_x0000_i1026" DrawAspect="Content" ObjectID="_1550253595" r:id="rId38"/>
               </w:object>
             </w:r>
           </w:p>
@@ -7612,7 +7600,7 @@
         <w:rStyle w:val="Numerstrony"/>
         <w:noProof/>
       </w:rPr>
-      <w:t>2</w:t>
+      <w:t>13</w:t>
     </w:r>
     <w:r>
       <w:rPr>
@@ -7797,7 +7785,7 @@
               <v:shape id="_x0000_i1027" type="#_x0000_t75" style="width:17.3pt;height:27.05pt" o:ole="">
                 <v:imagedata r:id="rId1" o:title=""/>
               </v:shape>
-              <o:OLEObject Type="Embed" ProgID="CorelDRAW.Graphic.11" ShapeID="_x0000_i1027" DrawAspect="Content" ObjectID="_1547153009" r:id="rId2"/>
+              <o:OLEObject Type="Embed" ProgID="CorelDRAW.Graphic.11" ShapeID="_x0000_i1027" DrawAspect="Content" ObjectID="_1550253596" r:id="rId2"/>
             </w:object>
           </w:r>
         </w:p>
@@ -12706,7 +12694,7 @@
 </file>
 
 <file path=customXml/itemProps1.xml><?xml version="1.0" encoding="utf-8"?>
-<ds:datastoreItem xmlns:ds="http://schemas.openxmlformats.org/officeDocument/2006/customXml" ds:itemID="{245BE1AB-2284-4A06-AF76-0DF1049A78F6}">
+<ds:datastoreItem xmlns:ds="http://schemas.openxmlformats.org/officeDocument/2006/customXml" ds:itemID="{568B47DE-CD29-4F18-A4D2-33CF6B502E96}">
   <ds:schemaRefs>
     <ds:schemaRef ds:uri="http://schemas.openxmlformats.org/officeDocument/2006/bibliography"/>
   </ds:schemaRefs>

</xml_diff>